<commit_message>
Initial framework for poster
</commit_message>
<xml_diff>
--- a/Documentation/ProjectDescription/CS313-TAMS-Abstract.docx
+++ b/Documentation/ProjectDescription/CS313-TAMS-Abstract.docx
@@ -234,7 +234,70 @@
       </w:pPr>
       <w:bookmarkStart w:id="0" w:name="_Hlk3127074"/>
       <w:r>
-        <w:t xml:space="preserve">The VCU CS department’s undergraduate population is quickly expanding every year. As class sizes grow, student outcomes and retention rates depend on effective course management. Undergraduate teaching assistants (TAs) can be a major resource in courses by helping students individually, grading, and many other tasks. A management system is needed to most effectively utilize TAs and allow courses to function smoothly with efficient course management and communication between faculty and </w:t>
+        <w:t xml:space="preserve">The VCU CS department’s undergraduate population is quickly expanding every year. As class sizes grow, student outcomes and retention rates depend on effective course management. Undergraduate teaching assistants (TAs) </w:t>
+      </w:r>
+      <w:r>
+        <w:t>ar</w:t>
+      </w:r>
+      <w:r>
+        <w:t>e a major resource in courses</w:t>
+      </w:r>
+      <w:r>
+        <w:t xml:space="preserve">, but a </w:t>
+      </w:r>
+      <w:r>
+        <w:t>management system is needed to most effectively utilize TAs and allow courses to function</w:t>
+      </w:r>
+      <w:r>
+        <w:t xml:space="preserve"> smoothly</w:t>
+      </w:r>
+      <w:r>
+        <w:t xml:space="preserve">. The needs addressed by the system are a central method for TA recruitment and evaluation, guidelines for TA training and expectations, </w:t>
+      </w:r>
+      <w:r>
+        <w:t>allowing easy selection of TAs for courses</w:t>
+      </w:r>
+      <w:r>
+        <w:t>, and supervising TA grading for consistency and reliability</w:t>
+      </w:r>
+      <w:r>
+        <w:t xml:space="preserve">. </w:t>
+      </w:r>
+      <w:r>
+        <w:t xml:space="preserve">Our system consists </w:t>
+      </w:r>
+      <w:r>
+        <w:t xml:space="preserve">of </w:t>
+      </w:r>
+      <w:r>
+        <w:t>three components: a data storage system of TAs, courses, requirements, and assignments</w:t>
+      </w:r>
+      <w:r>
+        <w:t>, a</w:t>
+      </w:r>
+      <w:r>
+        <w:t xml:space="preserve"> web </w:t>
+      </w:r>
+      <w:r>
+        <w:t>interface</w:t>
+      </w:r>
+      <w:r>
+        <w:t xml:space="preserve"> containing the application to be a TA, course information, and </w:t>
+      </w:r>
+      <w:r>
+        <w:t xml:space="preserve">methods </w:t>
+      </w:r>
+      <w:r>
+        <w:t xml:space="preserve">for instructors to </w:t>
+      </w:r>
+      <w:r>
+        <w:t xml:space="preserve">manage </w:t>
+      </w:r>
+      <w:r>
+        <w:t xml:space="preserve">TAs for their courses, and lastly a </w:t>
+      </w:r>
+      <w:r>
+        <w:t xml:space="preserve">centralized set of documentation for the duties and expectations of TAs and departmental policies regarding </w:t>
       </w:r>
       <w:proofErr w:type="spellStart"/>
       <w:r>
@@ -242,49 +305,88 @@
       </w:r>
       <w:proofErr w:type="spellEnd"/>
       <w:r>
-        <w:t xml:space="preserve"> The needs addressed by the system are a central method for TA recruitment and evaluation, guidelines for TA training and expectations, ensuring that TAs are assigned to the optimal courses near the ideal TA-student ratio, and supervising TA grading for consistency and reliability </w:t>
-      </w:r>
-    </w:p>
-    <w:p>
-      <w:pPr>
-        <w:ind w:left="360" w:right="360"/>
-      </w:pPr>
-    </w:p>
-    <w:p>
-      <w:pPr>
-        <w:ind w:left="360" w:right="360"/>
-      </w:pPr>
-      <w:r>
-        <w:t xml:space="preserve">Our system consists of the following three components: a data storage system of current, past, and potential TAs, courses and their topics, requirements, and assignments, and TA notes and evaluations, web application containing the application to be a TA, course information, a method for TA applicants evaluation and for instructors to select qualified TAs for their courses, and allowing instructors to delegate and oversee online grading duties to TAs, and lastly a TA Handbook documenting TA onboarding and training information, TA roles and their duties and expectations, and suggested TA-student ratio and professor advising and communication. </w:t>
-      </w:r>
-    </w:p>
-    <w:p>
-      <w:pPr>
-        <w:ind w:left="360" w:right="360"/>
-      </w:pPr>
-    </w:p>
-    <w:p>
-      <w:pPr>
-        <w:ind w:left="360" w:right="360"/>
-      </w:pPr>
-      <w:r>
-        <w:t>The goals of this system are to benefit faculty by allocating workload to TAs and limiting effort to manage them, benefit TAs by clearly defining responsibilities and enabling ease of handline them, and to benefit the department by improving student outcomes with more oversight and maintaining long-term course records.</w:t>
-      </w:r>
-    </w:p>
-    <w:p>
-      <w:pPr>
-        <w:ind w:left="360" w:right="360"/>
-      </w:pPr>
+        <w:t xml:space="preserve"> The goals of this system are to benefit faculty by</w:t>
+      </w:r>
+      <w:r>
+        <w:t xml:space="preserve"> easily delegating course</w:t>
+      </w:r>
+      <w:r>
+        <w:t xml:space="preserve"> workload to TAs and limiting effort to manage them, benefit TAs by clearly defining responsibilities and enabling ease </w:t>
+      </w:r>
+      <w:r>
+        <w:t>communication</w:t>
+      </w:r>
+      <w:r>
+        <w:t xml:space="preserve">, and </w:t>
+      </w:r>
+      <w:r>
+        <w:t xml:space="preserve">to </w:t>
+      </w:r>
+      <w:r>
+        <w:t>benefit the department by improving student outcomes with more oversight and maintaining long-term records</w:t>
+      </w:r>
+      <w:r>
+        <w:t xml:space="preserve"> of courses</w:t>
+      </w:r>
+      <w:r>
+        <w:t>.</w:t>
+      </w:r>
+      <w:r>
+        <w:t xml:space="preserve"> </w:t>
+      </w:r>
+      <w:r>
+        <w:t>Th</w:t>
+      </w:r>
+      <w:r>
+        <w:t>is system is</w:t>
+      </w:r>
+      <w:r>
+        <w:t xml:space="preserve"> not </w:t>
+      </w:r>
+      <w:r>
+        <w:t>limited</w:t>
+      </w:r>
+      <w:r>
+        <w:t xml:space="preserve"> to VCU CS</w:t>
+      </w:r>
+      <w:r>
+        <w:t xml:space="preserve"> and </w:t>
+      </w:r>
+      <w:r>
+        <w:t xml:space="preserve">may be expanded to manage TAs and course information in other fields </w:t>
+      </w:r>
+      <w:r>
+        <w:t>or</w:t>
+      </w:r>
+      <w:r>
+        <w:t xml:space="preserve"> </w:t>
+      </w:r>
+      <w:r>
+        <w:t>in</w:t>
+      </w:r>
+      <w:r>
+        <w:t xml:space="preserve"> other universities. The main goal of this course management system is to ensure the best utilization of undergraduate TAs as a resource, but also </w:t>
+      </w:r>
+      <w:r>
+        <w:t>to</w:t>
+      </w:r>
+      <w:r>
+        <w:t xml:space="preserve"> stor</w:t>
+      </w:r>
+      <w:r>
+        <w:t>e</w:t>
+      </w:r>
+      <w:r>
+        <w:t xml:space="preserve"> course information in a long-term, digital</w:t>
+      </w:r>
+      <w:r>
+        <w:t xml:space="preserve"> format and eventually </w:t>
+      </w:r>
+      <w:r>
+        <w:t xml:space="preserve">counteract the shortage of CS-educated professionals in industry by improving the scalability and quality of CS education. </w:t>
+      </w:r>
       <w:bookmarkStart w:id="1" w:name="_GoBack"/>
       <w:bookmarkEnd w:id="1"/>
-    </w:p>
-    <w:p>
-      <w:pPr>
-        <w:ind w:left="360" w:right="360"/>
-      </w:pPr>
-      <w:r>
-        <w:t xml:space="preserve">The educational issues addressed are not specific to VCU Computer Science, so this system may be easily expanded to manage TAs and course information in other fields and at other universities. The main goal of this course management system is to ensure the best utilization of undergraduate TAs as a resource, but it will also address other needs such as storing course information in a centralized, long-term, digital format to be accessed for internal reports and external accreditation. The system will also counteract the shortage of CS-educated professionals in industry by improving the scalability and quality of CS education. </w:t>
-      </w:r>
     </w:p>
     <w:bookmarkEnd w:id="0"/>
     <w:p>
@@ -301,37 +403,6 @@
         <w:rPr>
           <w:i w:val="0"/>
           <w:sz w:val="20"/>
-        </w:rPr>
-      </w:pPr>
-      <w:r>
-        <w:rPr>
-          <w:i w:val="0"/>
-          <w:sz w:val="20"/>
-        </w:rPr>
-        <w:t>Keywords:</w:t>
-      </w:r>
-      <w:r>
-        <w:rPr>
-          <w:sz w:val="20"/>
-        </w:rPr>
-        <w:t xml:space="preserve">  </w:t>
-      </w:r>
-      <w:r>
-        <w:rPr>
-          <w:i w:val="0"/>
-          <w:sz w:val="20"/>
-        </w:rPr>
-        <w:t>Education, TA, Management</w:t>
-      </w:r>
-    </w:p>
-    <w:p>
-      <w:pPr>
-        <w:pStyle w:val="CorrespondingAuthor"/>
-        <w:ind w:left="0"/>
-        <w:rPr>
-          <w:i w:val="0"/>
-          <w:sz w:val="20"/>
-          <w:szCs w:val="20"/>
         </w:rPr>
         <w:sectPr>
           <w:pgSz w:w="12240" w:h="15840"/>
@@ -340,6 +411,26 @@
           <w:docGrid w:linePitch="360"/>
         </w:sectPr>
       </w:pPr>
+      <w:r>
+        <w:rPr>
+          <w:i w:val="0"/>
+          <w:sz w:val="20"/>
+        </w:rPr>
+        <w:t>Keywords:</w:t>
+      </w:r>
+      <w:r>
+        <w:rPr>
+          <w:sz w:val="20"/>
+        </w:rPr>
+        <w:t xml:space="preserve">  </w:t>
+      </w:r>
+      <w:r>
+        <w:rPr>
+          <w:i w:val="0"/>
+          <w:sz w:val="20"/>
+        </w:rPr>
+        <w:t>Education, TA, Management</w:t>
+      </w:r>
     </w:p>
     <w:p/>
     <w:sectPr>
@@ -2067,6 +2158,7 @@
     <w:lsdException w:name="HTML Sample" w:semiHidden="1" w:unhideWhenUsed="1"/>
     <w:lsdException w:name="HTML Typewriter" w:semiHidden="1" w:unhideWhenUsed="1"/>
     <w:lsdException w:name="HTML Variable" w:semiHidden="1" w:unhideWhenUsed="1"/>
+    <w:lsdException w:name="Normal Table" w:semiHidden="1" w:unhideWhenUsed="1"/>
     <w:lsdException w:name="annotation subject" w:semiHidden="1" w:unhideWhenUsed="1"/>
     <w:lsdException w:name="No List" w:semiHidden="1" w:unhideWhenUsed="1"/>
     <w:lsdException w:name="Outline List 1" w:semiHidden="1" w:unhideWhenUsed="1"/>
@@ -2110,8 +2202,10 @@
     <w:lsdException w:name="Table Elegant" w:semiHidden="1" w:unhideWhenUsed="1"/>
     <w:lsdException w:name="Table Professional" w:semiHidden="1" w:unhideWhenUsed="1"/>
     <w:lsdException w:name="Table Subtle 1" w:semiHidden="1" w:unhideWhenUsed="1"/>
+    <w:lsdException w:name="Table Subtle 2" w:semiHidden="1" w:unhideWhenUsed="1"/>
     <w:lsdException w:name="Table Web 1" w:semiHidden="1" w:unhideWhenUsed="1"/>
     <w:lsdException w:name="Table Web 2" w:semiHidden="1" w:unhideWhenUsed="1"/>
+    <w:lsdException w:name="Table Web 3" w:semiHidden="1" w:unhideWhenUsed="1"/>
     <w:lsdException w:name="Balloon Text" w:semiHidden="1" w:unhideWhenUsed="1"/>
     <w:lsdException w:name="Table Theme" w:semiHidden="1" w:unhideWhenUsed="1"/>
     <w:lsdException w:name="Placeholder Text" w:semiHidden="1" w:uiPriority="99"/>
@@ -3108,7 +3202,7 @@
 </file>
 
 <file path=customXml/itemProps1.xml><?xml version="1.0" encoding="utf-8"?>
-<ds:datastoreItem xmlns:ds="http://schemas.openxmlformats.org/officeDocument/2006/customXml" ds:itemID="{73601BFF-C94C-451A-9E1A-0161951989FC}">
+<ds:datastoreItem xmlns:ds="http://schemas.openxmlformats.org/officeDocument/2006/customXml" ds:itemID="{ABED8260-9F54-4EC7-A615-B56A8B57F35A}">
   <ds:schemaRefs>
     <ds:schemaRef ds:uri="http://schemas.openxmlformats.org/officeDocument/2006/bibliography"/>
   </ds:schemaRefs>

</xml_diff>

<commit_message>
Completed abstract for review
</commit_message>
<xml_diff>
--- a/Documentation/ProjectDescription/CS313-TAMS-Abstract.docx
+++ b/Documentation/ProjectDescription/CS313-TAMS-Abstract.docx
@@ -221,6 +221,8 @@
         <w:spacing w:after="0"/>
         <w:jc w:val="center"/>
       </w:pPr>
+      <w:bookmarkStart w:id="0" w:name="_GoBack"/>
+      <w:bookmarkEnd w:id="0"/>
     </w:p>
     <w:p>
       <w:pPr>
@@ -232,9 +234,18 @@
       <w:pPr>
         <w:ind w:left="360" w:right="360"/>
       </w:pPr>
-      <w:bookmarkStart w:id="0" w:name="_Hlk3127074"/>
-      <w:r>
-        <w:t xml:space="preserve">The VCU CS department’s undergraduate population is quickly expanding every year. As class sizes grow, student outcomes and retention rates depend on effective course management. Undergraduate teaching assistants (TAs) </w:t>
+      <w:bookmarkStart w:id="1" w:name="_Hlk3127074"/>
+      <w:r>
+        <w:t>The VCU CS department’s undergraduate population is quickly expanding every year</w:t>
+      </w:r>
+      <w:r>
+        <w:t xml:space="preserve"> as shown in the accompanying </w:t>
+      </w:r>
+      <w:r>
+        <w:t>chart</w:t>
+      </w:r>
+      <w:r>
+        <w:t xml:space="preserve">. As class sizes grow, student outcomes and retention rates depend on effective course management. Undergraduate teaching assistants (TAs) </w:t>
       </w:r>
       <w:r>
         <w:t>ar</w:t>
@@ -252,66 +263,79 @@
         <w:t xml:space="preserve"> smoothly</w:t>
       </w:r>
       <w:r>
-        <w:t xml:space="preserve">. The needs addressed by the system are a central method for TA recruitment and evaluation, guidelines for TA training and expectations, </w:t>
-      </w:r>
-      <w:r>
-        <w:t>allowing easy selection of TAs for courses</w:t>
-      </w:r>
-      <w:r>
-        <w:t>, and supervising TA grading for consistency and reliability</w:t>
-      </w:r>
-      <w:r>
         <w:t xml:space="preserve">. </w:t>
       </w:r>
       <w:r>
-        <w:t xml:space="preserve">Our system consists </w:t>
-      </w:r>
-      <w:r>
-        <w:t xml:space="preserve">of </w:t>
-      </w:r>
-      <w:r>
-        <w:t>three components: a data storage system of TAs, courses, requirements, and assignments</w:t>
-      </w:r>
-      <w:r>
-        <w:t>, a</w:t>
-      </w:r>
-      <w:r>
-        <w:t xml:space="preserve"> web </w:t>
-      </w:r>
-      <w:r>
-        <w:t>interface</w:t>
-      </w:r>
-      <w:r>
-        <w:t xml:space="preserve"> containing the application to be a TA, course information, and </w:t>
-      </w:r>
-      <w:r>
-        <w:t xml:space="preserve">methods </w:t>
-      </w:r>
-      <w:r>
-        <w:t xml:space="preserve">for instructors to </w:t>
-      </w:r>
-      <w:r>
-        <w:t xml:space="preserve">manage </w:t>
-      </w:r>
-      <w:r>
-        <w:t xml:space="preserve">TAs for their courses, and lastly a </w:t>
-      </w:r>
-      <w:r>
-        <w:t xml:space="preserve">centralized set of documentation for the duties and expectations of TAs and departmental policies regarding </w:t>
-      </w:r>
-      <w:proofErr w:type="spellStart"/>
-      <w:r>
-        <w:t>TAs.</w:t>
-      </w:r>
-      <w:proofErr w:type="spellEnd"/>
-      <w:r>
-        <w:t xml:space="preserve"> The goals of this system are to benefit faculty by</w:t>
+        <w:t xml:space="preserve">Our solution consists of three components: a data storage system of TAs and course information, a web interface for TAs and professors to manage teaching responsibilities, and a centralized set of documentation for the duties and expectations of TAs and related departmental policies. </w:t>
+      </w:r>
+      <w:r>
+        <w:t xml:space="preserve">The </w:t>
+      </w:r>
+      <w:r>
+        <w:t>management</w:t>
+      </w:r>
+      <w:r>
+        <w:t xml:space="preserve"> system </w:t>
+      </w:r>
+      <w:r>
+        <w:t>provides</w:t>
+      </w:r>
+      <w:r>
+        <w:t xml:space="preserve"> a central method for TA recruitment and evaluation, guidelines for TA training and expectations, </w:t>
+      </w:r>
+      <w:r>
+        <w:t>allow</w:t>
+      </w:r>
+      <w:r>
+        <w:t>s</w:t>
+      </w:r>
+      <w:r>
+        <w:t xml:space="preserve"> easy selection of TAs for courses</w:t>
+      </w:r>
+      <w:r>
+        <w:t xml:space="preserve"> and supervis</w:t>
+      </w:r>
+      <w:r>
+        <w:t>ion of</w:t>
+      </w:r>
+      <w:r>
+        <w:t xml:space="preserve"> TA grading for consistency and reliability</w:t>
+      </w:r>
+      <w:r>
+        <w:t xml:space="preserve">. </w:t>
+      </w:r>
+      <w:r>
+        <w:t>Th</w:t>
+      </w:r>
+      <w:r>
+        <w:t xml:space="preserve">is system </w:t>
+      </w:r>
+      <w:r>
+        <w:t>a</w:t>
+      </w:r>
+      <w:r>
+        <w:t>ims</w:t>
+      </w:r>
+      <w:r>
+        <w:t xml:space="preserve"> to benefit faculty by</w:t>
       </w:r>
       <w:r>
         <w:t xml:space="preserve"> easily delegating course</w:t>
       </w:r>
       <w:r>
-        <w:t xml:space="preserve"> workload to TAs and limiting effort to manage them, benefit TAs by clearly defining responsibilities and enabling ease </w:t>
+        <w:t xml:space="preserve"> workload to TAs and limiting effort to manage them, </w:t>
+      </w:r>
+      <w:r>
+        <w:t xml:space="preserve">to </w:t>
+      </w:r>
+      <w:r>
+        <w:t>benefit TAs by clearly defining responsibilities and enabling eas</w:t>
+      </w:r>
+      <w:r>
+        <w:t>y</w:t>
+      </w:r>
+      <w:r>
+        <w:t xml:space="preserve"> </w:t>
       </w:r>
       <w:r>
         <w:t>communication</w:t>
@@ -323,34 +347,25 @@
         <w:t xml:space="preserve">to </w:t>
       </w:r>
       <w:r>
-        <w:t>benefit the department by improving student outcomes with more oversight and maintaining long-term records</w:t>
-      </w:r>
-      <w:r>
-        <w:t xml:space="preserve"> of courses</w:t>
-      </w:r>
-      <w:r>
-        <w:t>.</w:t>
+        <w:t xml:space="preserve">benefit the department by improving student outcomes with more oversight and maintaining long-term </w:t>
+      </w:r>
+      <w:r>
+        <w:t xml:space="preserve">course </w:t>
+      </w:r>
+      <w:r>
+        <w:t>records.</w:t>
       </w:r>
       <w:r>
         <w:t xml:space="preserve"> </w:t>
       </w:r>
       <w:r>
+        <w:t xml:space="preserve">The main goal of this course management system is to ensure the best utilization of undergraduate TAs as a resource, but also to store course information in a long-term, digital format and eventually counteract the shortage of CS-educated professionals in industry by improving the scalability and quality of CS education. </w:t>
+      </w:r>
+      <w:r>
         <w:t>Th</w:t>
       </w:r>
       <w:r>
-        <w:t>is system is</w:t>
-      </w:r>
-      <w:r>
-        <w:t xml:space="preserve"> not </w:t>
-      </w:r>
-      <w:r>
-        <w:t>limited</w:t>
-      </w:r>
-      <w:r>
-        <w:t xml:space="preserve"> to VCU CS</w:t>
-      </w:r>
-      <w:r>
-        <w:t xml:space="preserve"> and </w:t>
+        <w:t xml:space="preserve">is system </w:t>
       </w:r>
       <w:r>
         <w:t xml:space="preserve">may be expanded to manage TAs and course information in other fields </w:t>
@@ -365,30 +380,10 @@
         <w:t>in</w:t>
       </w:r>
       <w:r>
-        <w:t xml:space="preserve"> other universities. The main goal of this course management system is to ensure the best utilization of undergraduate TAs as a resource, but also </w:t>
-      </w:r>
-      <w:r>
-        <w:t>to</w:t>
-      </w:r>
-      <w:r>
-        <w:t xml:space="preserve"> stor</w:t>
-      </w:r>
-      <w:r>
-        <w:t>e</w:t>
-      </w:r>
-      <w:r>
-        <w:t xml:space="preserve"> course information in a long-term, digital</w:t>
-      </w:r>
-      <w:r>
-        <w:t xml:space="preserve"> format and eventually </w:t>
-      </w:r>
-      <w:r>
-        <w:t xml:space="preserve">counteract the shortage of CS-educated professionals in industry by improving the scalability and quality of CS education. </w:t>
-      </w:r>
-      <w:bookmarkStart w:id="1" w:name="_GoBack"/>
-      <w:bookmarkEnd w:id="1"/>
+        <w:t xml:space="preserve"> other universities. </w:t>
+      </w:r>
     </w:p>
-    <w:bookmarkEnd w:id="0"/>
+    <w:bookmarkEnd w:id="1"/>
     <w:p>
       <w:pPr>
         <w:pStyle w:val="CorrespondingAuthor"/>
@@ -400,6 +395,69 @@
       <w:pPr>
         <w:pStyle w:val="CorrespondingAuthor"/>
         <w:spacing w:after="0"/>
+        <w:rPr>
+          <w:i w:val="0"/>
+          <w:sz w:val="20"/>
+        </w:rPr>
+      </w:pPr>
+      <w:r>
+        <w:rPr>
+          <w:i w:val="0"/>
+          <w:sz w:val="20"/>
+        </w:rPr>
+        <w:t>Keywords:</w:t>
+      </w:r>
+      <w:r>
+        <w:rPr>
+          <w:sz w:val="20"/>
+        </w:rPr>
+        <w:t xml:space="preserve">  </w:t>
+      </w:r>
+      <w:r>
+        <w:rPr>
+          <w:i w:val="0"/>
+          <w:sz w:val="20"/>
+        </w:rPr>
+        <w:t>Education, TA, Management</w:t>
+      </w:r>
+    </w:p>
+    <w:p>
+      <w:pPr>
+        <w:pStyle w:val="CorrespondingAuthor"/>
+        <w:spacing w:after="0"/>
+        <w:rPr>
+          <w:i w:val="0"/>
+          <w:sz w:val="20"/>
+        </w:rPr>
+      </w:pPr>
+    </w:p>
+    <w:p>
+      <w:pPr>
+        <w:pStyle w:val="CorrespondingAuthor"/>
+        <w:spacing w:after="0"/>
+        <w:rPr>
+          <w:i w:val="0"/>
+          <w:sz w:val="20"/>
+        </w:rPr>
+      </w:pPr>
+    </w:p>
+    <w:p>
+      <w:pPr>
+        <w:pStyle w:val="CorrespondingAuthor"/>
+        <w:spacing w:after="0"/>
+        <w:ind w:left="0"/>
+        <w:rPr>
+          <w:i w:val="0"/>
+          <w:sz w:val="20"/>
+        </w:rPr>
+      </w:pPr>
+    </w:p>
+    <w:p>
+      <w:pPr>
+        <w:pStyle w:val="CorrespondingAuthor"/>
+        <w:spacing w:after="0"/>
+        <w:ind w:left="0"/>
+        <w:jc w:val="center"/>
         <w:rPr>
           <w:i w:val="0"/>
           <w:sz w:val="20"/>
@@ -411,28 +469,44 @@
           <w:docGrid w:linePitch="360"/>
         </w:sectPr>
       </w:pPr>
+    </w:p>
+    <w:p>
+      <w:pPr>
+        <w:jc w:val="center"/>
+      </w:pPr>
       <w:r>
         <w:rPr>
-          <w:i w:val="0"/>
-          <w:sz w:val="20"/>
+          <w:noProof/>
         </w:rPr>
-        <w:t>Keywords:</w:t>
-      </w:r>
-      <w:r>
-        <w:rPr>
-          <w:sz w:val="20"/>
-        </w:rPr>
-        <w:t xml:space="preserve">  </w:t>
-      </w:r>
-      <w:r>
-        <w:rPr>
-          <w:i w:val="0"/>
-          <w:sz w:val="20"/>
-        </w:rPr>
-        <w:t>Education, TA, Management</w:t>
+        <w:drawing>
+          <wp:anchor distT="0" distB="0" distL="114300" distR="114300" simplePos="0" relativeHeight="251658240" behindDoc="0" locked="0" layoutInCell="1" allowOverlap="1" wp14:anchorId="75AD2D24" wp14:editId="055B515D">
+            <wp:simplePos x="0" y="0"/>
+            <wp:positionH relativeFrom="margin">
+              <wp:posOffset>1174750</wp:posOffset>
+            </wp:positionH>
+            <wp:positionV relativeFrom="paragraph">
+              <wp:posOffset>182880</wp:posOffset>
+            </wp:positionV>
+            <wp:extent cx="3429000" cy="2473960"/>
+            <wp:effectExtent l="0" t="0" r="0" b="2540"/>
+            <wp:wrapNone/>
+            <wp:docPr id="3" name="Chart 3"/>
+            <wp:cNvGraphicFramePr/>
+            <a:graphic xmlns:a="http://schemas.openxmlformats.org/drawingml/2006/main">
+              <a:graphicData uri="http://schemas.openxmlformats.org/drawingml/2006/chart">
+                <c:chart xmlns:c="http://schemas.openxmlformats.org/drawingml/2006/chart" xmlns:r="http://schemas.openxmlformats.org/officeDocument/2006/relationships" r:id="rId8"/>
+              </a:graphicData>
+            </a:graphic>
+            <wp14:sizeRelH relativeFrom="margin">
+              <wp14:pctWidth>0</wp14:pctWidth>
+            </wp14:sizeRelH>
+            <wp14:sizeRelV relativeFrom="margin">
+              <wp14:pctHeight>0</wp14:pctHeight>
+            </wp14:sizeRelV>
+          </wp:anchor>
+        </w:drawing>
       </w:r>
     </w:p>
-    <w:p/>
     <w:sectPr>
       <w:type w:val="continuous"/>
       <w:pgSz w:w="12240" w:h="15840"/>
@@ -2914,6 +2988,918 @@
 </w:styles>
 </file>
 
+<file path=word/charts/chart1.xml><?xml version="1.0" encoding="utf-8"?>
+<c:chartSpace xmlns:c="http://schemas.openxmlformats.org/drawingml/2006/chart" xmlns:a="http://schemas.openxmlformats.org/drawingml/2006/main" xmlns:r="http://schemas.openxmlformats.org/officeDocument/2006/relationships" xmlns:c16r2="http://schemas.microsoft.com/office/drawing/2015/06/chart">
+  <c:date1904 val="0"/>
+  <c:lang val="en-US"/>
+  <c:roundedCorners val="0"/>
+  <mc:AlternateContent xmlns:mc="http://schemas.openxmlformats.org/markup-compatibility/2006">
+    <mc:Choice xmlns:c14="http://schemas.microsoft.com/office/drawing/2007/8/2/chart" Requires="c14">
+      <c14:style val="102"/>
+    </mc:Choice>
+    <mc:Fallback>
+      <c:style val="2"/>
+    </mc:Fallback>
+  </mc:AlternateContent>
+  <c:chart>
+    <c:title>
+      <c:tx>
+        <c:rich>
+          <a:bodyPr rot="0" spcFirstLastPara="1" vertOverflow="ellipsis" vert="horz" wrap="square" anchor="ctr" anchorCtr="1"/>
+          <a:lstStyle/>
+          <a:p>
+            <a:pPr>
+              <a:defRPr sz="1400" b="0" i="0" u="none" strike="noStrike" kern="1200" spc="0" baseline="0">
+                <a:solidFill>
+                  <a:schemeClr val="tx1">
+                    <a:lumMod val="65000"/>
+                    <a:lumOff val="35000"/>
+                  </a:schemeClr>
+                </a:solidFill>
+                <a:latin typeface="+mn-lt"/>
+                <a:ea typeface="+mn-ea"/>
+                <a:cs typeface="+mn-cs"/>
+              </a:defRPr>
+            </a:pPr>
+            <a:r>
+              <a:rPr lang="en-US"/>
+              <a:t>VCU CS Undergraduate Enrollment</a:t>
+            </a:r>
+          </a:p>
+        </c:rich>
+      </c:tx>
+      <c:overlay val="0"/>
+      <c:spPr>
+        <a:noFill/>
+        <a:ln>
+          <a:noFill/>
+        </a:ln>
+        <a:effectLst/>
+      </c:spPr>
+      <c:txPr>
+        <a:bodyPr rot="0" spcFirstLastPara="1" vertOverflow="ellipsis" vert="horz" wrap="square" anchor="ctr" anchorCtr="1"/>
+        <a:lstStyle/>
+        <a:p>
+          <a:pPr>
+            <a:defRPr sz="1400" b="0" i="0" u="none" strike="noStrike" kern="1200" spc="0" baseline="0">
+              <a:solidFill>
+                <a:schemeClr val="tx1">
+                  <a:lumMod val="65000"/>
+                  <a:lumOff val="35000"/>
+                </a:schemeClr>
+              </a:solidFill>
+              <a:latin typeface="+mn-lt"/>
+              <a:ea typeface="+mn-ea"/>
+              <a:cs typeface="+mn-cs"/>
+            </a:defRPr>
+          </a:pPr>
+          <a:endParaRPr lang="en-US"/>
+        </a:p>
+      </c:txPr>
+    </c:title>
+    <c:autoTitleDeleted val="0"/>
+    <c:plotArea>
+      <c:layout>
+        <c:manualLayout>
+          <c:layoutTarget val="inner"/>
+          <c:xMode val="edge"/>
+          <c:yMode val="edge"/>
+          <c:x val="0.12578983182657724"/>
+          <c:y val="0.19178678868350016"/>
+          <c:w val="0.82570928633920759"/>
+          <c:h val="0.55503202474022295"/>
+        </c:manualLayout>
+      </c:layout>
+      <c:barChart>
+        <c:barDir val="col"/>
+        <c:grouping val="stacked"/>
+        <c:varyColors val="0"/>
+        <c:ser>
+          <c:idx val="0"/>
+          <c:order val="0"/>
+          <c:tx>
+            <c:strRef>
+              <c:f>Sheet1!$B$1</c:f>
+              <c:strCache>
+                <c:ptCount val="1"/>
+                <c:pt idx="0">
+                  <c:v>Total Enrollment</c:v>
+                </c:pt>
+              </c:strCache>
+            </c:strRef>
+          </c:tx>
+          <c:spPr>
+            <a:solidFill>
+              <a:schemeClr val="accent1"/>
+            </a:solidFill>
+            <a:ln>
+              <a:noFill/>
+            </a:ln>
+            <a:effectLst/>
+          </c:spPr>
+          <c:invertIfNegative val="0"/>
+          <c:cat>
+            <c:numRef>
+              <c:f>Sheet1!$A$2:$A$6</c:f>
+              <c:numCache>
+                <c:formatCode>General</c:formatCode>
+                <c:ptCount val="5"/>
+                <c:pt idx="0">
+                  <c:v>2014</c:v>
+                </c:pt>
+                <c:pt idx="1">
+                  <c:v>2015</c:v>
+                </c:pt>
+                <c:pt idx="2">
+                  <c:v>2016</c:v>
+                </c:pt>
+                <c:pt idx="3">
+                  <c:v>2017</c:v>
+                </c:pt>
+                <c:pt idx="4">
+                  <c:v>2018</c:v>
+                </c:pt>
+              </c:numCache>
+            </c:numRef>
+          </c:cat>
+          <c:val>
+            <c:numRef>
+              <c:f>Sheet1!$B$2:$B$6</c:f>
+              <c:numCache>
+                <c:formatCode>General</c:formatCode>
+                <c:ptCount val="5"/>
+                <c:pt idx="0">
+                  <c:v>266</c:v>
+                </c:pt>
+                <c:pt idx="1">
+                  <c:v>274</c:v>
+                </c:pt>
+                <c:pt idx="2">
+                  <c:v>320</c:v>
+                </c:pt>
+                <c:pt idx="3">
+                  <c:v>357</c:v>
+                </c:pt>
+                <c:pt idx="4">
+                  <c:v>425</c:v>
+                </c:pt>
+              </c:numCache>
+            </c:numRef>
+          </c:val>
+          <c:extLst>
+            <c:ext xmlns:c16="http://schemas.microsoft.com/office/drawing/2014/chart" uri="{C3380CC4-5D6E-409C-BE32-E72D297353CC}">
+              <c16:uniqueId val="{00000000-9A9D-4B8F-AE0E-DD38806464A7}"/>
+            </c:ext>
+          </c:extLst>
+        </c:ser>
+        <c:dLbls>
+          <c:showLegendKey val="0"/>
+          <c:showVal val="0"/>
+          <c:showCatName val="0"/>
+          <c:showSerName val="0"/>
+          <c:showPercent val="0"/>
+          <c:showBubbleSize val="0"/>
+        </c:dLbls>
+        <c:gapWidth val="150"/>
+        <c:overlap val="100"/>
+        <c:axId val="267836848"/>
+        <c:axId val="265544048"/>
+      </c:barChart>
+      <c:catAx>
+        <c:axId val="267836848"/>
+        <c:scaling>
+          <c:orientation val="minMax"/>
+        </c:scaling>
+        <c:delete val="0"/>
+        <c:axPos val="b"/>
+        <c:numFmt formatCode="General" sourceLinked="1"/>
+        <c:majorTickMark val="none"/>
+        <c:minorTickMark val="none"/>
+        <c:tickLblPos val="nextTo"/>
+        <c:spPr>
+          <a:noFill/>
+          <a:ln w="9525" cap="flat" cmpd="sng" algn="ctr">
+            <a:solidFill>
+              <a:schemeClr val="tx1">
+                <a:lumMod val="15000"/>
+                <a:lumOff val="85000"/>
+              </a:schemeClr>
+            </a:solidFill>
+            <a:round/>
+          </a:ln>
+          <a:effectLst/>
+        </c:spPr>
+        <c:txPr>
+          <a:bodyPr rot="-60000000" spcFirstLastPara="1" vertOverflow="ellipsis" vert="horz" wrap="square" anchor="ctr" anchorCtr="1"/>
+          <a:lstStyle/>
+          <a:p>
+            <a:pPr>
+              <a:defRPr sz="900" b="0" i="0" u="none" strike="noStrike" kern="1200" baseline="0">
+                <a:solidFill>
+                  <a:schemeClr val="tx1">
+                    <a:lumMod val="65000"/>
+                    <a:lumOff val="35000"/>
+                  </a:schemeClr>
+                </a:solidFill>
+                <a:latin typeface="+mn-lt"/>
+                <a:ea typeface="+mn-ea"/>
+                <a:cs typeface="+mn-cs"/>
+              </a:defRPr>
+            </a:pPr>
+            <a:endParaRPr lang="en-US"/>
+          </a:p>
+        </c:txPr>
+        <c:crossAx val="265544048"/>
+        <c:crosses val="autoZero"/>
+        <c:auto val="1"/>
+        <c:lblAlgn val="ctr"/>
+        <c:lblOffset val="100"/>
+        <c:noMultiLvlLbl val="0"/>
+      </c:catAx>
+      <c:valAx>
+        <c:axId val="265544048"/>
+        <c:scaling>
+          <c:orientation val="minMax"/>
+          <c:min val="200"/>
+        </c:scaling>
+        <c:delete val="0"/>
+        <c:axPos val="l"/>
+        <c:majorGridlines>
+          <c:spPr>
+            <a:ln w="9525" cap="flat" cmpd="sng" algn="ctr">
+              <a:solidFill>
+                <a:schemeClr val="tx1">
+                  <a:lumMod val="15000"/>
+                  <a:lumOff val="85000"/>
+                </a:schemeClr>
+              </a:solidFill>
+              <a:round/>
+            </a:ln>
+            <a:effectLst/>
+          </c:spPr>
+        </c:majorGridlines>
+        <c:numFmt formatCode="General" sourceLinked="1"/>
+        <c:majorTickMark val="none"/>
+        <c:minorTickMark val="none"/>
+        <c:tickLblPos val="nextTo"/>
+        <c:spPr>
+          <a:noFill/>
+          <a:ln>
+            <a:noFill/>
+          </a:ln>
+          <a:effectLst/>
+        </c:spPr>
+        <c:txPr>
+          <a:bodyPr rot="-60000000" spcFirstLastPara="1" vertOverflow="ellipsis" vert="horz" wrap="square" anchor="ctr" anchorCtr="1"/>
+          <a:lstStyle/>
+          <a:p>
+            <a:pPr>
+              <a:defRPr sz="900" b="0" i="0" u="none" strike="noStrike" kern="1200" baseline="0">
+                <a:solidFill>
+                  <a:schemeClr val="tx1">
+                    <a:lumMod val="65000"/>
+                    <a:lumOff val="35000"/>
+                  </a:schemeClr>
+                </a:solidFill>
+                <a:latin typeface="+mn-lt"/>
+                <a:ea typeface="+mn-ea"/>
+                <a:cs typeface="+mn-cs"/>
+              </a:defRPr>
+            </a:pPr>
+            <a:endParaRPr lang="en-US"/>
+          </a:p>
+        </c:txPr>
+        <c:crossAx val="267836848"/>
+        <c:crosses val="autoZero"/>
+        <c:crossBetween val="between"/>
+        <c:majorUnit val="100"/>
+      </c:valAx>
+      <c:spPr>
+        <a:noFill/>
+        <a:ln>
+          <a:noFill/>
+        </a:ln>
+        <a:effectLst/>
+      </c:spPr>
+    </c:plotArea>
+    <c:legend>
+      <c:legendPos val="b"/>
+      <c:overlay val="0"/>
+      <c:spPr>
+        <a:noFill/>
+        <a:ln>
+          <a:noFill/>
+        </a:ln>
+        <a:effectLst/>
+      </c:spPr>
+      <c:txPr>
+        <a:bodyPr rot="0" spcFirstLastPara="1" vertOverflow="ellipsis" vert="horz" wrap="square" anchor="ctr" anchorCtr="1"/>
+        <a:lstStyle/>
+        <a:p>
+          <a:pPr>
+            <a:defRPr sz="900" b="0" i="0" u="none" strike="noStrike" kern="1200" baseline="0">
+              <a:solidFill>
+                <a:schemeClr val="tx1">
+                  <a:lumMod val="65000"/>
+                  <a:lumOff val="35000"/>
+                </a:schemeClr>
+              </a:solidFill>
+              <a:latin typeface="+mn-lt"/>
+              <a:ea typeface="+mn-ea"/>
+              <a:cs typeface="+mn-cs"/>
+            </a:defRPr>
+          </a:pPr>
+          <a:endParaRPr lang="en-US"/>
+        </a:p>
+      </c:txPr>
+    </c:legend>
+    <c:plotVisOnly val="1"/>
+    <c:dispBlanksAs val="gap"/>
+    <c:extLst>
+      <c:ext xmlns:c16r3="http://schemas.microsoft.com/office/drawing/2017/03/chart" uri="{56B9EC1D-385E-4148-901F-78D8002777C0}">
+        <c16r3:dataDisplayOptions16>
+          <c16r3:dispNaAsBlank val="1"/>
+        </c16r3:dataDisplayOptions16>
+      </c:ext>
+    </c:extLst>
+    <c:showDLblsOverMax val="0"/>
+  </c:chart>
+  <c:spPr>
+    <a:solidFill>
+      <a:schemeClr val="bg1"/>
+    </a:solidFill>
+    <a:ln w="9525" cap="flat" cmpd="sng" algn="ctr">
+      <a:solidFill>
+        <a:schemeClr val="tx1">
+          <a:lumMod val="15000"/>
+          <a:lumOff val="85000"/>
+        </a:schemeClr>
+      </a:solidFill>
+      <a:round/>
+    </a:ln>
+    <a:effectLst/>
+  </c:spPr>
+  <c:txPr>
+    <a:bodyPr/>
+    <a:lstStyle/>
+    <a:p>
+      <a:pPr>
+        <a:defRPr/>
+      </a:pPr>
+      <a:endParaRPr lang="en-US"/>
+    </a:p>
+  </c:txPr>
+  <c:externalData r:id="rId3">
+    <c:autoUpdate val="0"/>
+  </c:externalData>
+</c:chartSpace>
+</file>
+
+<file path=word/charts/colors1.xml><?xml version="1.0" encoding="utf-8"?>
+<cs:colorStyle xmlns:cs="http://schemas.microsoft.com/office/drawing/2012/chartStyle" xmlns:a="http://schemas.openxmlformats.org/drawingml/2006/main" meth="cycle" id="10">
+  <a:schemeClr val="accent1"/>
+  <a:schemeClr val="accent2"/>
+  <a:schemeClr val="accent3"/>
+  <a:schemeClr val="accent4"/>
+  <a:schemeClr val="accent5"/>
+  <a:schemeClr val="accent6"/>
+  <cs:variation/>
+  <cs:variation>
+    <a:lumMod val="60000"/>
+  </cs:variation>
+  <cs:variation>
+    <a:lumMod val="80000"/>
+    <a:lumOff val="20000"/>
+  </cs:variation>
+  <cs:variation>
+    <a:lumMod val="80000"/>
+  </cs:variation>
+  <cs:variation>
+    <a:lumMod val="60000"/>
+    <a:lumOff val="40000"/>
+  </cs:variation>
+  <cs:variation>
+    <a:lumMod val="50000"/>
+  </cs:variation>
+  <cs:variation>
+    <a:lumMod val="70000"/>
+    <a:lumOff val="30000"/>
+  </cs:variation>
+  <cs:variation>
+    <a:lumMod val="70000"/>
+  </cs:variation>
+  <cs:variation>
+    <a:lumMod val="50000"/>
+    <a:lumOff val="50000"/>
+  </cs:variation>
+</cs:colorStyle>
+</file>
+
+<file path=word/charts/style1.xml><?xml version="1.0" encoding="utf-8"?>
+<cs:chartStyle xmlns:cs="http://schemas.microsoft.com/office/drawing/2012/chartStyle" xmlns:a="http://schemas.openxmlformats.org/drawingml/2006/main" id="297">
+  <cs:axisTitle>
+    <cs:lnRef idx="0"/>
+    <cs:fillRef idx="0"/>
+    <cs:effectRef idx="0"/>
+    <cs:fontRef idx="minor">
+      <a:schemeClr val="tx1">
+        <a:lumMod val="65000"/>
+        <a:lumOff val="35000"/>
+      </a:schemeClr>
+    </cs:fontRef>
+    <cs:defRPr sz="1000" kern="1200"/>
+  </cs:axisTitle>
+  <cs:categoryAxis>
+    <cs:lnRef idx="0"/>
+    <cs:fillRef idx="0"/>
+    <cs:effectRef idx="0"/>
+    <cs:fontRef idx="minor">
+      <a:schemeClr val="tx1">
+        <a:lumMod val="65000"/>
+        <a:lumOff val="35000"/>
+      </a:schemeClr>
+    </cs:fontRef>
+    <cs:spPr>
+      <a:ln w="9525" cap="flat" cmpd="sng" algn="ctr">
+        <a:solidFill>
+          <a:schemeClr val="tx1">
+            <a:lumMod val="15000"/>
+            <a:lumOff val="85000"/>
+          </a:schemeClr>
+        </a:solidFill>
+        <a:round/>
+      </a:ln>
+    </cs:spPr>
+    <cs:defRPr sz="900" kern="1200"/>
+  </cs:categoryAxis>
+  <cs:chartArea mods="allowNoFillOverride allowNoLineOverride">
+    <cs:lnRef idx="0"/>
+    <cs:fillRef idx="0"/>
+    <cs:effectRef idx="0"/>
+    <cs:fontRef idx="minor">
+      <a:schemeClr val="tx1"/>
+    </cs:fontRef>
+    <cs:spPr>
+      <a:solidFill>
+        <a:schemeClr val="bg1"/>
+      </a:solidFill>
+      <a:ln w="9525" cap="flat" cmpd="sng" algn="ctr">
+        <a:solidFill>
+          <a:schemeClr val="tx1">
+            <a:lumMod val="15000"/>
+            <a:lumOff val="85000"/>
+          </a:schemeClr>
+        </a:solidFill>
+        <a:round/>
+      </a:ln>
+    </cs:spPr>
+    <cs:defRPr sz="1000" kern="1200"/>
+  </cs:chartArea>
+  <cs:dataLabel>
+    <cs:lnRef idx="0"/>
+    <cs:fillRef idx="0"/>
+    <cs:effectRef idx="0"/>
+    <cs:fontRef idx="minor">
+      <a:schemeClr val="tx1">
+        <a:lumMod val="75000"/>
+        <a:lumOff val="25000"/>
+      </a:schemeClr>
+    </cs:fontRef>
+    <cs:defRPr sz="900" kern="1200"/>
+  </cs:dataLabel>
+  <cs:dataLabelCallout>
+    <cs:lnRef idx="0"/>
+    <cs:fillRef idx="0"/>
+    <cs:effectRef idx="0"/>
+    <cs:fontRef idx="minor">
+      <a:schemeClr val="dk1">
+        <a:lumMod val="65000"/>
+        <a:lumOff val="35000"/>
+      </a:schemeClr>
+    </cs:fontRef>
+    <cs:spPr>
+      <a:solidFill>
+        <a:schemeClr val="lt1"/>
+      </a:solidFill>
+      <a:ln>
+        <a:solidFill>
+          <a:schemeClr val="dk1">
+            <a:lumMod val="25000"/>
+            <a:lumOff val="75000"/>
+          </a:schemeClr>
+        </a:solidFill>
+      </a:ln>
+    </cs:spPr>
+    <cs:defRPr sz="900" kern="1200"/>
+    <cs:bodyPr rot="0" spcFirstLastPara="1" vertOverflow="clip" horzOverflow="clip" vert="horz" wrap="square" lIns="36576" tIns="18288" rIns="36576" bIns="18288" anchor="ctr" anchorCtr="1">
+      <a:spAutoFit/>
+    </cs:bodyPr>
+  </cs:dataLabelCallout>
+  <cs:dataPoint>
+    <cs:lnRef idx="0"/>
+    <cs:fillRef idx="1">
+      <cs:styleClr val="auto"/>
+    </cs:fillRef>
+    <cs:effectRef idx="0"/>
+    <cs:fontRef idx="minor">
+      <a:schemeClr val="tx1"/>
+    </cs:fontRef>
+  </cs:dataPoint>
+  <cs:dataPoint3D>
+    <cs:lnRef idx="0"/>
+    <cs:fillRef idx="1">
+      <cs:styleClr val="auto"/>
+    </cs:fillRef>
+    <cs:effectRef idx="0"/>
+    <cs:fontRef idx="minor">
+      <a:schemeClr val="tx1"/>
+    </cs:fontRef>
+  </cs:dataPoint3D>
+  <cs:dataPointLine>
+    <cs:lnRef idx="0">
+      <cs:styleClr val="auto"/>
+    </cs:lnRef>
+    <cs:fillRef idx="1"/>
+    <cs:effectRef idx="0"/>
+    <cs:fontRef idx="minor">
+      <a:schemeClr val="tx1"/>
+    </cs:fontRef>
+    <cs:spPr>
+      <a:ln w="28575" cap="rnd">
+        <a:solidFill>
+          <a:schemeClr val="phClr"/>
+        </a:solidFill>
+        <a:round/>
+      </a:ln>
+    </cs:spPr>
+  </cs:dataPointLine>
+  <cs:dataPointMarker>
+    <cs:lnRef idx="0">
+      <cs:styleClr val="auto"/>
+    </cs:lnRef>
+    <cs:fillRef idx="1">
+      <cs:styleClr val="auto"/>
+    </cs:fillRef>
+    <cs:effectRef idx="0"/>
+    <cs:fontRef idx="minor">
+      <a:schemeClr val="tx1"/>
+    </cs:fontRef>
+    <cs:spPr>
+      <a:ln w="9525">
+        <a:solidFill>
+          <a:schemeClr val="phClr"/>
+        </a:solidFill>
+      </a:ln>
+    </cs:spPr>
+  </cs:dataPointMarker>
+  <cs:dataPointMarkerLayout symbol="circle" size="5"/>
+  <cs:dataPointWireframe>
+    <cs:lnRef idx="0">
+      <cs:styleClr val="auto"/>
+    </cs:lnRef>
+    <cs:fillRef idx="1"/>
+    <cs:effectRef idx="0"/>
+    <cs:fontRef idx="minor">
+      <a:schemeClr val="tx1"/>
+    </cs:fontRef>
+    <cs:spPr>
+      <a:ln w="9525" cap="rnd">
+        <a:solidFill>
+          <a:schemeClr val="phClr"/>
+        </a:solidFill>
+        <a:round/>
+      </a:ln>
+    </cs:spPr>
+  </cs:dataPointWireframe>
+  <cs:dataTable>
+    <cs:lnRef idx="0"/>
+    <cs:fillRef idx="0"/>
+    <cs:effectRef idx="0"/>
+    <cs:fontRef idx="minor">
+      <a:schemeClr val="tx1">
+        <a:lumMod val="65000"/>
+        <a:lumOff val="35000"/>
+      </a:schemeClr>
+    </cs:fontRef>
+    <cs:spPr>
+      <a:noFill/>
+      <a:ln w="9525" cap="flat" cmpd="sng" algn="ctr">
+        <a:solidFill>
+          <a:schemeClr val="tx1">
+            <a:lumMod val="15000"/>
+            <a:lumOff val="85000"/>
+          </a:schemeClr>
+        </a:solidFill>
+        <a:round/>
+      </a:ln>
+    </cs:spPr>
+    <cs:defRPr sz="900" kern="1200"/>
+  </cs:dataTable>
+  <cs:downBar>
+    <cs:lnRef idx="0"/>
+    <cs:fillRef idx="0"/>
+    <cs:effectRef idx="0"/>
+    <cs:fontRef idx="minor">
+      <a:schemeClr val="tx1"/>
+    </cs:fontRef>
+    <cs:spPr>
+      <a:solidFill>
+        <a:schemeClr val="dk1">
+          <a:lumMod val="75000"/>
+          <a:lumOff val="25000"/>
+        </a:schemeClr>
+      </a:solidFill>
+      <a:ln w="9525" cap="flat" cmpd="sng" algn="ctr">
+        <a:solidFill>
+          <a:schemeClr val="tx1">
+            <a:lumMod val="65000"/>
+            <a:lumOff val="35000"/>
+          </a:schemeClr>
+        </a:solidFill>
+        <a:round/>
+      </a:ln>
+    </cs:spPr>
+  </cs:downBar>
+  <cs:dropLine>
+    <cs:lnRef idx="0"/>
+    <cs:fillRef idx="0"/>
+    <cs:effectRef idx="0"/>
+    <cs:fontRef idx="minor">
+      <a:schemeClr val="tx1"/>
+    </cs:fontRef>
+    <cs:spPr>
+      <a:ln w="9525" cap="flat" cmpd="sng" algn="ctr">
+        <a:solidFill>
+          <a:schemeClr val="tx1">
+            <a:lumMod val="35000"/>
+            <a:lumOff val="65000"/>
+          </a:schemeClr>
+        </a:solidFill>
+        <a:round/>
+      </a:ln>
+    </cs:spPr>
+  </cs:dropLine>
+  <cs:errorBar>
+    <cs:lnRef idx="0"/>
+    <cs:fillRef idx="0"/>
+    <cs:effectRef idx="0"/>
+    <cs:fontRef idx="minor">
+      <a:schemeClr val="tx1"/>
+    </cs:fontRef>
+    <cs:spPr>
+      <a:ln w="9525" cap="flat" cmpd="sng" algn="ctr">
+        <a:solidFill>
+          <a:schemeClr val="tx1">
+            <a:lumMod val="65000"/>
+            <a:lumOff val="35000"/>
+          </a:schemeClr>
+        </a:solidFill>
+        <a:round/>
+      </a:ln>
+    </cs:spPr>
+  </cs:errorBar>
+  <cs:floor>
+    <cs:lnRef idx="0"/>
+    <cs:fillRef idx="0"/>
+    <cs:effectRef idx="0"/>
+    <cs:fontRef idx="minor">
+      <a:schemeClr val="tx1"/>
+    </cs:fontRef>
+    <cs:spPr>
+      <a:noFill/>
+      <a:ln>
+        <a:noFill/>
+      </a:ln>
+    </cs:spPr>
+  </cs:floor>
+  <cs:gridlineMajor>
+    <cs:lnRef idx="0"/>
+    <cs:fillRef idx="0"/>
+    <cs:effectRef idx="0"/>
+    <cs:fontRef idx="minor">
+      <a:schemeClr val="tx1"/>
+    </cs:fontRef>
+    <cs:spPr>
+      <a:ln w="9525" cap="flat" cmpd="sng" algn="ctr">
+        <a:solidFill>
+          <a:schemeClr val="tx1">
+            <a:lumMod val="15000"/>
+            <a:lumOff val="85000"/>
+          </a:schemeClr>
+        </a:solidFill>
+        <a:round/>
+      </a:ln>
+    </cs:spPr>
+  </cs:gridlineMajor>
+  <cs:gridlineMinor>
+    <cs:lnRef idx="0"/>
+    <cs:fillRef idx="0"/>
+    <cs:effectRef idx="0"/>
+    <cs:fontRef idx="minor">
+      <a:schemeClr val="tx1"/>
+    </cs:fontRef>
+    <cs:spPr>
+      <a:ln w="9525" cap="flat" cmpd="sng" algn="ctr">
+        <a:solidFill>
+          <a:schemeClr val="tx1">
+            <a:lumMod val="5000"/>
+            <a:lumOff val="95000"/>
+          </a:schemeClr>
+        </a:solidFill>
+        <a:round/>
+      </a:ln>
+    </cs:spPr>
+  </cs:gridlineMinor>
+  <cs:hiLoLine>
+    <cs:lnRef idx="0"/>
+    <cs:fillRef idx="0"/>
+    <cs:effectRef idx="0"/>
+    <cs:fontRef idx="minor">
+      <a:schemeClr val="tx1"/>
+    </cs:fontRef>
+    <cs:spPr>
+      <a:ln w="9525" cap="flat" cmpd="sng" algn="ctr">
+        <a:solidFill>
+          <a:schemeClr val="tx1">
+            <a:lumMod val="50000"/>
+            <a:lumOff val="50000"/>
+          </a:schemeClr>
+        </a:solidFill>
+        <a:round/>
+      </a:ln>
+    </cs:spPr>
+  </cs:hiLoLine>
+  <cs:leaderLine>
+    <cs:lnRef idx="0"/>
+    <cs:fillRef idx="0"/>
+    <cs:effectRef idx="0"/>
+    <cs:fontRef idx="minor">
+      <a:schemeClr val="tx1"/>
+    </cs:fontRef>
+    <cs:spPr>
+      <a:ln w="9525" cap="flat" cmpd="sng" algn="ctr">
+        <a:solidFill>
+          <a:schemeClr val="tx1">
+            <a:lumMod val="35000"/>
+            <a:lumOff val="65000"/>
+          </a:schemeClr>
+        </a:solidFill>
+        <a:round/>
+      </a:ln>
+    </cs:spPr>
+  </cs:leaderLine>
+  <cs:legend>
+    <cs:lnRef idx="0"/>
+    <cs:fillRef idx="0"/>
+    <cs:effectRef idx="0"/>
+    <cs:fontRef idx="minor">
+      <a:schemeClr val="tx1">
+        <a:lumMod val="65000"/>
+        <a:lumOff val="35000"/>
+      </a:schemeClr>
+    </cs:fontRef>
+    <cs:defRPr sz="900" kern="1200"/>
+  </cs:legend>
+  <cs:plotArea mods="allowNoFillOverride allowNoLineOverride">
+    <cs:lnRef idx="0"/>
+    <cs:fillRef idx="0"/>
+    <cs:effectRef idx="0"/>
+    <cs:fontRef idx="minor">
+      <a:schemeClr val="tx1"/>
+    </cs:fontRef>
+  </cs:plotArea>
+  <cs:plotArea3D mods="allowNoFillOverride allowNoLineOverride">
+    <cs:lnRef idx="0"/>
+    <cs:fillRef idx="0"/>
+    <cs:effectRef idx="0"/>
+    <cs:fontRef idx="minor">
+      <a:schemeClr val="tx1"/>
+    </cs:fontRef>
+  </cs:plotArea3D>
+  <cs:seriesAxis>
+    <cs:lnRef idx="0"/>
+    <cs:fillRef idx="0"/>
+    <cs:effectRef idx="0"/>
+    <cs:fontRef idx="minor">
+      <a:schemeClr val="tx1">
+        <a:lumMod val="65000"/>
+        <a:lumOff val="35000"/>
+      </a:schemeClr>
+    </cs:fontRef>
+    <cs:defRPr sz="900" kern="1200"/>
+  </cs:seriesAxis>
+  <cs:seriesLine>
+    <cs:lnRef idx="0"/>
+    <cs:fillRef idx="0"/>
+    <cs:effectRef idx="0"/>
+    <cs:fontRef idx="minor">
+      <a:schemeClr val="tx1"/>
+    </cs:fontRef>
+    <cs:spPr>
+      <a:ln w="9525" cap="flat" cmpd="sng" algn="ctr">
+        <a:solidFill>
+          <a:schemeClr val="tx1">
+            <a:lumMod val="35000"/>
+            <a:lumOff val="65000"/>
+          </a:schemeClr>
+        </a:solidFill>
+        <a:round/>
+      </a:ln>
+    </cs:spPr>
+  </cs:seriesLine>
+  <cs:title>
+    <cs:lnRef idx="0"/>
+    <cs:fillRef idx="0"/>
+    <cs:effectRef idx="0"/>
+    <cs:fontRef idx="minor">
+      <a:schemeClr val="tx1">
+        <a:lumMod val="65000"/>
+        <a:lumOff val="35000"/>
+      </a:schemeClr>
+    </cs:fontRef>
+    <cs:defRPr sz="1400" b="0" kern="1200" spc="0" baseline="0"/>
+  </cs:title>
+  <cs:trendline>
+    <cs:lnRef idx="0">
+      <cs:styleClr val="auto"/>
+    </cs:lnRef>
+    <cs:fillRef idx="0"/>
+    <cs:effectRef idx="0"/>
+    <cs:fontRef idx="minor">
+      <a:schemeClr val="tx1"/>
+    </cs:fontRef>
+    <cs:spPr>
+      <a:ln w="19050" cap="rnd">
+        <a:solidFill>
+          <a:schemeClr val="phClr"/>
+        </a:solidFill>
+        <a:prstDash val="sysDot"/>
+      </a:ln>
+    </cs:spPr>
+  </cs:trendline>
+  <cs:trendlineLabel>
+    <cs:lnRef idx="0"/>
+    <cs:fillRef idx="0"/>
+    <cs:effectRef idx="0"/>
+    <cs:fontRef idx="minor">
+      <a:schemeClr val="tx1">
+        <a:lumMod val="65000"/>
+        <a:lumOff val="35000"/>
+      </a:schemeClr>
+    </cs:fontRef>
+    <cs:defRPr sz="900" kern="1200"/>
+  </cs:trendlineLabel>
+  <cs:upBar>
+    <cs:lnRef idx="0"/>
+    <cs:fillRef idx="0"/>
+    <cs:effectRef idx="0"/>
+    <cs:fontRef idx="minor">
+      <a:schemeClr val="tx1"/>
+    </cs:fontRef>
+    <cs:spPr>
+      <a:solidFill>
+        <a:schemeClr val="lt1"/>
+      </a:solidFill>
+      <a:ln w="9525" cap="flat" cmpd="sng" algn="ctr">
+        <a:solidFill>
+          <a:schemeClr val="tx1">
+            <a:lumMod val="65000"/>
+            <a:lumOff val="35000"/>
+          </a:schemeClr>
+        </a:solidFill>
+        <a:round/>
+      </a:ln>
+    </cs:spPr>
+  </cs:upBar>
+  <cs:valueAxis>
+    <cs:lnRef idx="0"/>
+    <cs:fillRef idx="0"/>
+    <cs:effectRef idx="0"/>
+    <cs:fontRef idx="minor">
+      <a:schemeClr val="tx1">
+        <a:lumMod val="65000"/>
+        <a:lumOff val="35000"/>
+      </a:schemeClr>
+    </cs:fontRef>
+    <cs:defRPr sz="900" kern="1200"/>
+  </cs:valueAxis>
+  <cs:wall>
+    <cs:lnRef idx="0"/>
+    <cs:fillRef idx="0"/>
+    <cs:effectRef idx="0"/>
+    <cs:fontRef idx="minor">
+      <a:schemeClr val="tx1"/>
+    </cs:fontRef>
+    <cs:spPr>
+      <a:noFill/>
+      <a:ln>
+        <a:noFill/>
+      </a:ln>
+    </cs:spPr>
+  </cs:wall>
+</cs:chartStyle>
+</file>
+
 <file path=word/theme/theme1.xml><?xml version="1.0" encoding="utf-8"?>
 <a:theme xmlns:a="http://schemas.openxmlformats.org/drawingml/2006/main" name="Office Theme">
   <a:themeElements>
@@ -3202,7 +4188,7 @@
 </file>
 
 <file path=customXml/itemProps1.xml><?xml version="1.0" encoding="utf-8"?>
-<ds:datastoreItem xmlns:ds="http://schemas.openxmlformats.org/officeDocument/2006/customXml" ds:itemID="{ABED8260-9F54-4EC7-A615-B56A8B57F35A}">
+<ds:datastoreItem xmlns:ds="http://schemas.openxmlformats.org/officeDocument/2006/customXml" ds:itemID="{DCAA22FD-FF3F-4D0D-872E-D7C71B7DC92B}">
   <ds:schemaRefs>
     <ds:schemaRef ds:uri="http://schemas.openxmlformats.org/officeDocument/2006/bibliography"/>
   </ds:schemaRefs>

</xml_diff>